<commit_message>
adding the Entry_File object
</commit_message>
<xml_diff>
--- a/Entry_Files/Birkey_fami.docx
+++ b/Entry_Files/Birkey_fami.docx
@@ -7,8 +7,13 @@
         <w:ind w:left="720" w:hanging="360"/>
       </w:pPr>
       <w:r>
-        <w:t>OCB Brain Storms</w:t>
-      </w:r>
+        <w:t xml:space="preserve">OCB </w:t>
+      </w:r>
+      <w:proofErr w:type="gramStart"/>
+      <w:r>
+        <w:t>Brain Storms</w:t>
+      </w:r>
+      <w:proofErr w:type="gramEnd"/>
     </w:p>
     <w:p>
       <w:pPr>
@@ -169,7 +174,15 @@
         </w:numPr>
       </w:pPr>
       <w:r>
-        <w:t>“knock-out” or “hot-shot” basketball</w:t>
+        <w:t>“</w:t>
+      </w:r>
+      <w:proofErr w:type="gramStart"/>
+      <w:r>
+        <w:t>knock</w:t>
+      </w:r>
+      <w:proofErr w:type="gramEnd"/>
+      <w:r>
+        <w:t>-out” or “hot-shot” basketball</w:t>
       </w:r>
     </w:p>
     <w:p/>
@@ -192,7 +205,15 @@
     <w:p/>
     <w:p>
       <w:r>
-        <w:t xml:space="preserve">Brian’s Tweecoups.  </w:t>
+        <w:t xml:space="preserve">Brian’s </w:t>
+      </w:r>
+      <w:proofErr w:type="spellStart"/>
+      <w:r>
+        <w:t>Tweecoups</w:t>
+      </w:r>
+      <w:proofErr w:type="spellEnd"/>
+      <w:r>
+        <w:t xml:space="preserve">.  </w:t>
       </w:r>
     </w:p>
     <w:p>
@@ -200,279 +221,380 @@
         <w:t>The Cubs losing streak 8, then 9, then 10…</w:t>
       </w:r>
     </w:p>
+    <w:p>
+      <w:pPr>
+        <w:pStyle w:val="ListParagraph"/>
+        <w:numPr>
+          <w:ilvl w:val="0"/>
+          <w:numId w:val="1"/>
+        </w:numPr>
+      </w:pPr>
+      <w:r>
+        <w:t xml:space="preserve">Morning breakfast on the back patio. Cinnamon and sugar from a shaker on the counter. Crawling to health. The horse people galloping along to see us away from Grandma’s. Humidity to cut. Space upstairs for the sweat lodge.  </w:t>
+      </w:r>
+    </w:p>
+    <w:p>
+      <w:pPr>
+        <w:pStyle w:val="ListParagraph"/>
+        <w:numPr>
+          <w:ilvl w:val="0"/>
+          <w:numId w:val="1"/>
+        </w:numPr>
+      </w:pPr>
+      <w:proofErr w:type="gramStart"/>
+      <w:r>
+        <w:t>Sing-a-long</w:t>
+      </w:r>
+      <w:proofErr w:type="gramEnd"/>
+      <w:r>
+        <w:t xml:space="preserve"> with Aunt Mary Lee on the piano.  </w:t>
+      </w:r>
+    </w:p>
+    <w:p>
+      <w:pPr>
+        <w:pStyle w:val="ListParagraph"/>
+        <w:numPr>
+          <w:ilvl w:val="0"/>
+          <w:numId w:val="1"/>
+        </w:numPr>
+      </w:pPr>
+      <w:r>
+        <w:t xml:space="preserve">Cul-de-sac scene, everyone coming out to chat and joke and hug and send off. </w:t>
+      </w:r>
+    </w:p>
+    <w:p>
+      <w:pPr>
+        <w:pStyle w:val="ListParagraph"/>
+        <w:numPr>
+          <w:ilvl w:val="0"/>
+          <w:numId w:val="1"/>
+        </w:numPr>
+      </w:pPr>
+      <w:r>
+        <w:t xml:space="preserve">A little fried, a little overwhelmed. </w:t>
+      </w:r>
+    </w:p>
+    <w:p>
+      <w:pPr>
+        <w:pStyle w:val="ListParagraph"/>
+        <w:numPr>
+          <w:ilvl w:val="0"/>
+          <w:numId w:val="1"/>
+        </w:numPr>
+      </w:pPr>
+      <w:r>
+        <w:t>Swimming at YMCA w/ cousins</w:t>
+      </w:r>
+    </w:p>
+    <w:p>
+      <w:pPr>
+        <w:pStyle w:val="ListParagraph"/>
+        <w:numPr>
+          <w:ilvl w:val="0"/>
+          <w:numId w:val="1"/>
+        </w:numPr>
+      </w:pPr>
+      <w:r>
+        <w:t xml:space="preserve">Swimming at the Glens of Bittersweet </w:t>
+      </w:r>
+    </w:p>
+    <w:p>
+      <w:pPr>
+        <w:pStyle w:val="ListParagraph"/>
+        <w:numPr>
+          <w:ilvl w:val="0"/>
+          <w:numId w:val="1"/>
+        </w:numPr>
+      </w:pPr>
+      <w:r>
+        <w:t xml:space="preserve">Did a mile lap around the pond at a nice pace in the heat. </w:t>
+      </w:r>
+    </w:p>
+    <w:p>
+      <w:pPr>
+        <w:pStyle w:val="ListParagraph"/>
+        <w:numPr>
+          <w:ilvl w:val="0"/>
+          <w:numId w:val="1"/>
+        </w:numPr>
+      </w:pPr>
+      <w:r>
+        <w:t>Fishing with Soren -- pole and his casting net</w:t>
+      </w:r>
+    </w:p>
+    <w:p>
+      <w:pPr>
+        <w:pStyle w:val="ListParagraph"/>
+        <w:numPr>
+          <w:ilvl w:val="0"/>
+          <w:numId w:val="1"/>
+        </w:numPr>
+      </w:pPr>
+      <w:r>
+        <w:t xml:space="preserve">Esme lots of time with cousins -- mainly Selah, Ivy, Soren. </w:t>
+      </w:r>
+    </w:p>
+    <w:p>
+      <w:pPr>
+        <w:pStyle w:val="ListParagraph"/>
+        <w:numPr>
+          <w:ilvl w:val="0"/>
+          <w:numId w:val="1"/>
+        </w:numPr>
+      </w:pPr>
+      <w:r>
+        <w:t xml:space="preserve">Play in the orphanage with cousins -- orphans, cats, scientists </w:t>
+      </w:r>
+    </w:p>
+    <w:p>
+      <w:pPr>
+        <w:pStyle w:val="ListParagraph"/>
+        <w:numPr>
+          <w:ilvl w:val="0"/>
+          <w:numId w:val="1"/>
+        </w:numPr>
+      </w:pPr>
+      <w:r>
+        <w:t xml:space="preserve">Cardboard sledding over at Aunt Bs. </w:t>
+      </w:r>
+    </w:p>
+    <w:p>
+      <w:pPr>
+        <w:pStyle w:val="ListParagraph"/>
+        <w:numPr>
+          <w:ilvl w:val="0"/>
+          <w:numId w:val="1"/>
+        </w:numPr>
+      </w:pPr>
+      <w:r>
+        <w:t>Carol’s Corner for hotdogs, ice cream play, country drive.</w:t>
+      </w:r>
+    </w:p>
+    <w:p>
+      <w:pPr>
+        <w:pStyle w:val="ListParagraph"/>
+        <w:numPr>
+          <w:ilvl w:val="0"/>
+          <w:numId w:val="1"/>
+        </w:numPr>
+      </w:pPr>
+      <w:r>
+        <w:t>Amish carriages and Harley Davidson motorcycles</w:t>
+      </w:r>
+    </w:p>
+    <w:p>
+      <w:pPr>
+        <w:pStyle w:val="ListParagraph"/>
+        <w:numPr>
+          <w:ilvl w:val="0"/>
+          <w:numId w:val="1"/>
+        </w:numPr>
+      </w:pPr>
+      <w:r>
+        <w:t xml:space="preserve">Circle turkey vultures off in the distance circling over a </w:t>
+      </w:r>
+      <w:proofErr w:type="spellStart"/>
+      <w:r>
+        <w:t>copse</w:t>
+      </w:r>
+      <w:proofErr w:type="spellEnd"/>
+      <w:r>
+        <w:t xml:space="preserve"> of trees.</w:t>
+      </w:r>
+    </w:p>
+    <w:p>
+      <w:pPr>
+        <w:pStyle w:val="ListParagraph"/>
+        <w:numPr>
+          <w:ilvl w:val="0"/>
+          <w:numId w:val="1"/>
+        </w:numPr>
+      </w:pPr>
+      <w:r>
+        <w:lastRenderedPageBreak/>
+        <w:t xml:space="preserve">Carol’s </w:t>
+      </w:r>
+      <w:r>
+        <w:t xml:space="preserve">house which is next to the restaurant that Carol decided to purchase at the age of 8. Bought it from the city. The money was used for the town’s library. She purchased the house from a woman that had inherited the house from the family of the engineer who had built it and retired there and who she had worked for as a housekeeper.  Most of the windows of Carol’s house have a manikin in it. There is also a </w:t>
+      </w:r>
+      <w:proofErr w:type="spellStart"/>
+      <w:r>
+        <w:t>wrap around</w:t>
+      </w:r>
+      <w:proofErr w:type="spellEnd"/>
+      <w:r>
+        <w:t xml:space="preserve"> porch that has several manikins standing there.  There are from the razed dress shop that used to be between </w:t>
+      </w:r>
+      <w:proofErr w:type="spellStart"/>
+      <w:r>
+        <w:t>he</w:t>
+      </w:r>
+      <w:proofErr w:type="spellEnd"/>
+      <w:r>
+        <w:t xml:space="preserve"> </w:t>
+      </w:r>
+      <w:proofErr w:type="gramStart"/>
+      <w:r>
+        <w:t>house</w:t>
+      </w:r>
+      <w:proofErr w:type="gramEnd"/>
+      <w:r>
+        <w:t xml:space="preserve"> and the snack shop. Now it is a sitting area and a little place space for kids. </w:t>
+      </w:r>
+    </w:p>
+    <w:p>
+      <w:pPr>
+        <w:pStyle w:val="ListParagraph"/>
+        <w:numPr>
+          <w:ilvl w:val="0"/>
+          <w:numId w:val="1"/>
+        </w:numPr>
+      </w:pPr>
+      <w:r>
+        <w:t xml:space="preserve">Carol asks you </w:t>
+      </w:r>
+      <w:proofErr w:type="gramStart"/>
+      <w:r>
+        <w:t>were</w:t>
+      </w:r>
+      <w:proofErr w:type="gramEnd"/>
+      <w:r>
+        <w:t xml:space="preserve"> you are from. You say Chicago. Northside? Near 83? I have no idea where 83 is. I look later and apparently it runs through the western </w:t>
+      </w:r>
+      <w:proofErr w:type="spellStart"/>
+      <w:r>
+        <w:t>suburds</w:t>
+      </w:r>
+      <w:proofErr w:type="spellEnd"/>
+      <w:r>
+        <w:t xml:space="preserve"> and then cuts southeast into Indian becoming XXX??? And ultimately running through XXX??</w:t>
+      </w:r>
+    </w:p>
     <w:p/>
     <w:p>
-      <w:pPr>
-        <w:rPr>
-          <w:b/>
-          <w:bCs/>
-        </w:rPr>
-      </w:pPr>
-      <w:r>
-        <w:rPr>
-          <w:b/>
-          <w:bCs/>
-        </w:rPr>
-        <w:t>Thursday</w:t>
-      </w:r>
-    </w:p>
-    <w:p>
-      <w:pPr>
-        <w:rPr>
-          <w:b/>
-          <w:bCs/>
-        </w:rPr>
-      </w:pPr>
-      <w:r>
-        <w:rPr>
-          <w:b/>
-          <w:bCs/>
-        </w:rPr>
-        <w:t>Friday</w:t>
-      </w:r>
-    </w:p>
-    <w:p>
-      <w:pPr>
-        <w:rPr>
-          <w:b/>
-          <w:bCs/>
-        </w:rPr>
-      </w:pPr>
-      <w:r>
-        <w:rPr>
-          <w:b/>
-          <w:bCs/>
-        </w:rPr>
-        <w:t>Saturday</w:t>
-      </w:r>
-    </w:p>
-    <w:p>
-      <w:pPr>
-        <w:rPr>
-          <w:b/>
-          <w:bCs/>
-        </w:rPr>
-      </w:pPr>
-      <w:r>
-        <w:rPr>
-          <w:b/>
-          <w:bCs/>
-        </w:rPr>
-        <w:t>Sunday</w:t>
-      </w:r>
-    </w:p>
-    <w:p>
-      <w:pPr>
-        <w:rPr>
-          <w:b/>
-          <w:bCs/>
-        </w:rPr>
-      </w:pPr>
-      <w:r>
-        <w:rPr>
-          <w:b/>
-          <w:bCs/>
-        </w:rPr>
-        <w:t>Monday</w:t>
-      </w:r>
-    </w:p>
-    <w:p>
-      <w:pPr>
-        <w:pStyle w:val="ListParagraph"/>
-        <w:numPr>
-          <w:ilvl w:val="0"/>
-          <w:numId w:val="1"/>
-        </w:numPr>
-      </w:pPr>
-      <w:r>
-        <w:t xml:space="preserve">Morning breakfast on the back patio. Cinnamon and sugar from a shaker on the counter. Crawling to health. The horse people galloping along to see us away from Grandma’s. Humidity to cut. Space upstairs for the sweat lodge.  </w:t>
-      </w:r>
-    </w:p>
-    <w:p>
-      <w:pPr>
-        <w:pStyle w:val="ListParagraph"/>
-        <w:numPr>
-          <w:ilvl w:val="0"/>
-          <w:numId w:val="1"/>
-        </w:numPr>
-      </w:pPr>
-      <w:r>
-        <w:t xml:space="preserve">Sing-a-long with Aunt Mary Lee on the piano.  </w:t>
-      </w:r>
-    </w:p>
-    <w:p>
-      <w:pPr>
-        <w:pStyle w:val="ListParagraph"/>
-        <w:numPr>
-          <w:ilvl w:val="0"/>
-          <w:numId w:val="1"/>
-        </w:numPr>
-      </w:pPr>
-      <w:r>
-        <w:t xml:space="preserve">Cul-de-sac scene, everyone coming out to chat and joke and hug and send off. </w:t>
-      </w:r>
-    </w:p>
-    <w:p>
-      <w:pPr>
-        <w:pStyle w:val="ListParagraph"/>
-        <w:numPr>
-          <w:ilvl w:val="0"/>
-          <w:numId w:val="1"/>
-        </w:numPr>
-      </w:pPr>
-      <w:r>
-        <w:t xml:space="preserve">A little fried, a little overwhelmed. </w:t>
-      </w:r>
-    </w:p>
-    <w:p>
-      <w:pPr>
-        <w:pStyle w:val="ListParagraph"/>
-        <w:numPr>
-          <w:ilvl w:val="0"/>
-          <w:numId w:val="1"/>
-        </w:numPr>
-      </w:pPr>
-      <w:r>
-        <w:t>Swimming at YMCA w/ cousins</w:t>
-      </w:r>
-    </w:p>
-    <w:p>
-      <w:pPr>
-        <w:pStyle w:val="ListParagraph"/>
-        <w:numPr>
-          <w:ilvl w:val="0"/>
-          <w:numId w:val="1"/>
-        </w:numPr>
-      </w:pPr>
-      <w:r>
-        <w:t xml:space="preserve">Swimming at the Glens of Bittersweet </w:t>
-      </w:r>
-    </w:p>
-    <w:p>
-      <w:pPr>
-        <w:pStyle w:val="ListParagraph"/>
-        <w:numPr>
-          <w:ilvl w:val="0"/>
-          <w:numId w:val="1"/>
-        </w:numPr>
-      </w:pPr>
-      <w:r>
-        <w:lastRenderedPageBreak/>
-        <w:t xml:space="preserve">Did a mile lap around the pond at a nice pace in the heat. </w:t>
-      </w:r>
-    </w:p>
-    <w:p>
-      <w:pPr>
-        <w:pStyle w:val="ListParagraph"/>
-        <w:numPr>
-          <w:ilvl w:val="0"/>
-          <w:numId w:val="1"/>
-        </w:numPr>
-      </w:pPr>
-      <w:r>
-        <w:t>Fishing with Soren -- pole and his casting net</w:t>
-      </w:r>
-    </w:p>
-    <w:p>
-      <w:pPr>
-        <w:pStyle w:val="ListParagraph"/>
-        <w:numPr>
-          <w:ilvl w:val="0"/>
-          <w:numId w:val="1"/>
-        </w:numPr>
-      </w:pPr>
-      <w:r>
-        <w:t xml:space="preserve">Esme lots of time with cousins -- mainly Selah, Ivy, Soren. </w:t>
-      </w:r>
-    </w:p>
-    <w:p>
-      <w:pPr>
-        <w:pStyle w:val="ListParagraph"/>
-        <w:numPr>
-          <w:ilvl w:val="0"/>
-          <w:numId w:val="1"/>
-        </w:numPr>
-      </w:pPr>
-      <w:r>
-        <w:t xml:space="preserve">Play in the orphanage with cousins -- orphans, cats, scientists </w:t>
-      </w:r>
-    </w:p>
-    <w:p>
-      <w:pPr>
-        <w:pStyle w:val="ListParagraph"/>
-        <w:numPr>
-          <w:ilvl w:val="0"/>
-          <w:numId w:val="1"/>
-        </w:numPr>
-      </w:pPr>
-      <w:r>
-        <w:t xml:space="preserve">Cardboard sledding over at Aunt Bs. </w:t>
-      </w:r>
-    </w:p>
-    <w:p>
-      <w:pPr>
-        <w:pStyle w:val="ListParagraph"/>
-        <w:numPr>
-          <w:ilvl w:val="0"/>
-          <w:numId w:val="1"/>
-        </w:numPr>
-      </w:pPr>
-      <w:r>
-        <w:t>Carol’s Corner for hotdogs, ice cream play, country drive.</w:t>
-      </w:r>
-    </w:p>
-    <w:p>
-      <w:pPr>
-        <w:pStyle w:val="ListParagraph"/>
-        <w:numPr>
-          <w:ilvl w:val="0"/>
-          <w:numId w:val="1"/>
-        </w:numPr>
-      </w:pPr>
-      <w:r>
-        <w:t>Amish carriages and Harley Davidson motorcycles</w:t>
-      </w:r>
-    </w:p>
-    <w:p>
-      <w:pPr>
-        <w:pStyle w:val="ListParagraph"/>
-        <w:numPr>
-          <w:ilvl w:val="0"/>
-          <w:numId w:val="1"/>
-        </w:numPr>
-      </w:pPr>
-      <w:r>
-        <w:t xml:space="preserve">Circle turkey vultures off in the distance circling over a copse of trees. </w:t>
-      </w:r>
-    </w:p>
-    <w:p>
-      <w:pPr>
-        <w:pStyle w:val="ListParagraph"/>
-        <w:numPr>
-          <w:ilvl w:val="0"/>
-          <w:numId w:val="1"/>
-        </w:numPr>
-      </w:pPr>
-      <w:r>
-        <w:t xml:space="preserve">Carol’s </w:t>
-      </w:r>
-      <w:r>
-        <w:t xml:space="preserve">house which is next to the restaurant that Carol decided to purchase at the age of 8. Bought it from the city. The money was used for the town’s library. She purchased the house from a woman that had inherited the house from the family of the engineer who had built it and retired there and who she had worked for as a housekeeper.  Most of the windows of Carol’s house have a manikin in it. There is also a wrap around porch that has several manikins standing there.  There are from the razed dress shop that used to be between he house and the snack shop. Now it is a sitting area and a little place space for kids. </w:t>
-      </w:r>
-    </w:p>
-    <w:p>
-      <w:pPr>
-        <w:pStyle w:val="ListParagraph"/>
-        <w:numPr>
-          <w:ilvl w:val="0"/>
-          <w:numId w:val="1"/>
-        </w:numPr>
-      </w:pPr>
-      <w:r>
-        <w:t>Carol asks you were you are from. You say Chicago. Northside? Near 83? I have no idea where 83 is. I look later and apparently it runs through the western suburds and then cuts southeast into Indian becoming XXX??? And ultimately running through XXX??</w:t>
+      <w:r>
+        <w:t xml:space="preserve">Ft. Wayne </w:t>
+      </w:r>
+    </w:p>
+    <w:p>
+      <w:r>
+        <w:tab/>
+        <w:t xml:space="preserve">Mad Anthony, Johnny Appleseed, </w:t>
+      </w:r>
+      <w:proofErr w:type="gramStart"/>
+      <w:r>
+        <w:t>Get</w:t>
+      </w:r>
+      <w:proofErr w:type="gramEnd"/>
+      <w:r>
+        <w:t xml:space="preserve"> a list going </w:t>
+      </w:r>
+      <w:proofErr w:type="spellStart"/>
+      <w:r>
+        <w:t>ofactual</w:t>
+      </w:r>
+      <w:proofErr w:type="spellEnd"/>
+      <w:r>
+        <w:t xml:space="preserve"> Ft. Wayne area developments. The Glens of Bittersweet etc. The </w:t>
+      </w:r>
+      <w:proofErr w:type="gramStart"/>
+      <w:r>
+        <w:t>five digit</w:t>
+      </w:r>
+      <w:proofErr w:type="gramEnd"/>
+      <w:r>
+        <w:t xml:space="preserve"> street addresses of the new McMansions. Marking that this old cow field is an exclusive place to live. </w:t>
+      </w:r>
+    </w:p>
+    <w:p>
+      <w:r>
+        <w:tab/>
+        <w:t xml:space="preserve">Running the long straight, gently rolling grid of </w:t>
+      </w:r>
+      <w:proofErr w:type="gramStart"/>
+      <w:r>
+        <w:t>Southwest Allen county</w:t>
+      </w:r>
+      <w:proofErr w:type="gramEnd"/>
+      <w:r>
+        <w:t xml:space="preserve">. </w:t>
+      </w:r>
+    </w:p>
+    <w:p>
+      <w:r>
+        <w:tab/>
+        <w:t xml:space="preserve">A/C cloistered insects not emerging from their climate control for a second. The ACT of control as the actual climate changes beyond our control or the will of the people. Disconnected from the city, the </w:t>
+      </w:r>
+      <w:proofErr w:type="spellStart"/>
+      <w:r>
+        <w:t>weater</w:t>
+      </w:r>
+      <w:proofErr w:type="spellEnd"/>
+      <w:r>
+        <w:t xml:space="preserve">, the neighborhood, </w:t>
+      </w:r>
+      <w:proofErr w:type="spellStart"/>
+      <w:r>
+        <w:t>etc</w:t>
+      </w:r>
+      <w:proofErr w:type="spellEnd"/>
+      <w:r>
+        <w:t>…</w:t>
       </w:r>
     </w:p>
     <w:p/>
+    <w:p/>
+    <w:p>
+      <w:r>
+        <w:t xml:space="preserve">Summer </w:t>
+      </w:r>
+      <w:proofErr w:type="gramStart"/>
+      <w:r>
+        <w:t>2019 ???</w:t>
+      </w:r>
+      <w:proofErr w:type="gramEnd"/>
+      <w:r>
+        <w:t xml:space="preserve"> </w:t>
+      </w:r>
+      <w:proofErr w:type="spellStart"/>
+      <w:r>
+        <w:t>Birkey</w:t>
+      </w:r>
+      <w:proofErr w:type="spellEnd"/>
+      <w:r>
+        <w:t xml:space="preserve"> reunion in </w:t>
+      </w:r>
+      <w:proofErr w:type="spellStart"/>
+      <w:r>
+        <w:t>Minear</w:t>
+      </w:r>
+      <w:proofErr w:type="spellEnd"/>
+      <w:r>
+        <w:t>(</w:t>
+      </w:r>
+      <w:proofErr w:type="spellStart"/>
+      <w:r>
+        <w:t>sp</w:t>
+      </w:r>
+      <w:proofErr w:type="spellEnd"/>
+      <w:r>
+        <w:t xml:space="preserve">?). Uncle Don in a nursing home sick with his sick wife taking about how you </w:t>
+      </w:r>
+      <w:proofErr w:type="gramStart"/>
+      <w:r>
+        <w:t>have to</w:t>
+      </w:r>
+      <w:proofErr w:type="gramEnd"/>
+      <w:r>
+        <w:t xml:space="preserve"> accentuate the positive and his grown daughters are kind of like okay date</w:t>
+      </w:r>
+      <w:r>
+        <w:t xml:space="preserve"> </w:t>
+      </w:r>
+      <w:r>
+        <w:tab/>
+      </w:r>
+    </w:p>
     <w:sectPr>
       <w:pgSz w:w="12240" w:h="15840"/>
       <w:pgMar w:top="1440" w:right="1440" w:bottom="1440" w:left="1440" w:header="720" w:footer="720" w:gutter="0"/>

</xml_diff>